<commit_message>
Added the "This is a markdown file" comment.
</commit_message>
<xml_diff>
--- a/HelloWorld.docx
+++ b/HelloWorld.docx
@@ -30,9 +30,9 @@
       <w:pPr>
         <w:pStyle w:val="Heading2"/>
       </w:pPr>
-      <w:bookmarkStart w:id="20" w:name="r-markdown"/>
-      <w:r>
-        <w:t xml:space="preserve">R Markdown</w:t>
+      <w:bookmarkStart w:id="20" w:name="this-is-a-markdown-file-to-the-document"/>
+      <w:r>
+        <w:t xml:space="preserve">This is a markdown file to the document</w:t>
       </w:r>
       <w:bookmarkEnd w:id="20"/>
     </w:p>

</xml_diff>